<commit_message>
Alteração dos requisitos funcionais
</commit_message>
<xml_diff>
--- a/documentos top/Projeto Integrador João, Paulo eThiago.docx
+++ b/documentos top/Projeto Integrador João, Paulo eThiago.docx
@@ -3527,38 +3527,19 @@
         <w:spacing w:after="0" w:line="360" w:lineRule="auto"/>
         <w:ind w:right="-852"/>
         <w:jc w:val="both"/>
-      </w:pPr>
-      <w:r>
         <w:rPr>
           <w:i/>
           <w:iCs/>
           <w:lang w:eastAsia="pt-BR"/>
         </w:rPr>
-        <w:t>Manter</w:t>
-      </w:r>
+      </w:pPr>
       <w:r>
         <w:rPr>
           <w:i/>
           <w:iCs/>
           <w:lang w:eastAsia="pt-BR"/>
         </w:rPr>
-        <w:t xml:space="preserve"> </w:t>
-      </w:r>
-      <w:r>
-        <w:rPr>
-          <w:i/>
-          <w:iCs/>
-          <w:lang w:eastAsia="pt-BR"/>
-        </w:rPr>
-        <w:t>Veículos</w:t>
-      </w:r>
-      <w:r>
-        <w:rPr>
-          <w:i/>
-          <w:iCs/>
-          <w:lang w:eastAsia="pt-BR"/>
-        </w:rPr>
-        <w:t>;</w:t>
+        <w:t>Manter Marca.</w:t>
       </w:r>
     </w:p>
     <w:p>
@@ -3568,16 +3549,61 @@
         <w:ind w:left="1065" w:right="-852"/>
         <w:jc w:val="both"/>
         <w:rPr>
+          <w:i/>
           <w:iCs/>
           <w:lang w:eastAsia="pt-BR"/>
         </w:rPr>
       </w:pPr>
       <w:r>
         <w:rPr>
+          <w:i/>
           <w:iCs/>
           <w:lang w:eastAsia="pt-BR"/>
         </w:rPr>
-        <w:t>Controlar o numero de veículos existentes na loja, sua marca e modelo.</w:t>
+        <w:t xml:space="preserve">Cadastrar </w:t>
+      </w:r>
+      <w:proofErr w:type="gramStart"/>
+      <w:r>
+        <w:rPr>
+          <w:i/>
+          <w:iCs/>
+          <w:lang w:eastAsia="pt-BR"/>
+        </w:rPr>
+        <w:t>marca,</w:t>
+      </w:r>
+      <w:proofErr w:type="gramEnd"/>
+      <w:r>
+        <w:rPr>
+          <w:i/>
+          <w:iCs/>
+          <w:lang w:eastAsia="pt-BR"/>
+        </w:rPr>
+        <w:t xml:space="preserve"> editar e excluir marca.</w:t>
+      </w:r>
+    </w:p>
+    <w:p>
+      <w:pPr>
+        <w:pStyle w:val="PargrafodaLista"/>
+        <w:numPr>
+          <w:ilvl w:val="0"/>
+          <w:numId w:val="5"/>
+        </w:numPr>
+        <w:spacing w:after="0" w:line="360" w:lineRule="auto"/>
+        <w:ind w:right="-852"/>
+        <w:jc w:val="both"/>
+        <w:rPr>
+          <w:i/>
+          <w:iCs/>
+          <w:lang w:eastAsia="pt-BR"/>
+        </w:rPr>
+      </w:pPr>
+      <w:r>
+        <w:rPr>
+          <w:i/>
+          <w:iCs/>
+          <w:lang w:eastAsia="pt-BR"/>
+        </w:rPr>
+        <w:t>Manter modelo.</w:t>
       </w:r>
     </w:p>
     <w:p>
@@ -3587,6 +3613,124 @@
         <w:ind w:left="1065" w:right="-852"/>
         <w:jc w:val="both"/>
         <w:rPr>
+          <w:i/>
+          <w:iCs/>
+          <w:lang w:eastAsia="pt-BR"/>
+        </w:rPr>
+      </w:pPr>
+      <w:r>
+        <w:rPr>
+          <w:i/>
+          <w:iCs/>
+          <w:lang w:eastAsia="pt-BR"/>
+        </w:rPr>
+        <w:tab/>
+      </w:r>
+      <w:r>
+        <w:rPr>
+          <w:i/>
+          <w:iCs/>
+          <w:lang w:eastAsia="pt-BR"/>
+        </w:rPr>
+        <w:t xml:space="preserve">Cadastrar </w:t>
+      </w:r>
+      <w:r>
+        <w:rPr>
+          <w:i/>
+          <w:iCs/>
+          <w:lang w:eastAsia="pt-BR"/>
+        </w:rPr>
+        <w:t>Modelo</w:t>
+      </w:r>
+      <w:r>
+        <w:rPr>
+          <w:i/>
+          <w:iCs/>
+          <w:lang w:eastAsia="pt-BR"/>
+        </w:rPr>
+        <w:t>, editar e excluir marca.</w:t>
+      </w:r>
+    </w:p>
+    <w:p>
+      <w:pPr>
+        <w:spacing w:after="0" w:line="360" w:lineRule="auto"/>
+        <w:ind w:right="-852" w:firstLine="708"/>
+        <w:jc w:val="both"/>
+        <w:rPr>
+          <w:i/>
+          <w:iCs/>
+          <w:lang w:eastAsia="pt-BR"/>
+        </w:rPr>
+      </w:pPr>
+      <w:proofErr w:type="gramStart"/>
+      <w:r>
+        <w:rPr>
+          <w:i/>
+          <w:iCs/>
+          <w:lang w:eastAsia="pt-BR"/>
+        </w:rPr>
+        <w:t>3.</w:t>
+      </w:r>
+      <w:proofErr w:type="gramEnd"/>
+      <w:r>
+        <w:rPr>
+          <w:i/>
+          <w:iCs/>
+          <w:lang w:eastAsia="pt-BR"/>
+        </w:rPr>
+        <w:t>Manter</w:t>
+      </w:r>
+      <w:r>
+        <w:rPr>
+          <w:i/>
+          <w:iCs/>
+          <w:lang w:eastAsia="pt-BR"/>
+        </w:rPr>
+        <w:t xml:space="preserve"> </w:t>
+      </w:r>
+      <w:r>
+        <w:rPr>
+          <w:i/>
+          <w:iCs/>
+          <w:lang w:eastAsia="pt-BR"/>
+        </w:rPr>
+        <w:t>Veículos</w:t>
+      </w:r>
+      <w:r>
+        <w:rPr>
+          <w:i/>
+          <w:iCs/>
+          <w:lang w:eastAsia="pt-BR"/>
+        </w:rPr>
+        <w:t>;</w:t>
+      </w:r>
+    </w:p>
+    <w:p>
+      <w:pPr>
+        <w:pStyle w:val="PargrafodaLista"/>
+        <w:spacing w:after="0" w:line="360" w:lineRule="auto"/>
+        <w:ind w:left="1065" w:right="-852"/>
+        <w:jc w:val="both"/>
+        <w:rPr>
+          <w:iCs/>
+          <w:lang w:eastAsia="pt-BR"/>
+        </w:rPr>
+      </w:pPr>
+      <w:r>
+        <w:rPr>
+          <w:iCs/>
+          <w:lang w:eastAsia="pt-BR"/>
+        </w:rPr>
+        <w:t>Controlar o numero de veículos existentes na loja, sua marca e modelo.</w:t>
+      </w:r>
+    </w:p>
+    <w:p>
+      <w:pPr>
+        <w:pStyle w:val="PargrafodaLista"/>
+        <w:spacing w:after="0" w:line="360" w:lineRule="auto"/>
+        <w:ind w:left="1065" w:right="-852"/>
+        <w:jc w:val="both"/>
+        <w:rPr>
           <w:iCs/>
           <w:lang w:eastAsia="pt-BR"/>
         </w:rPr>
@@ -3611,7 +3755,7 @@
         <w:pStyle w:val="PargrafodaLista"/>
         <w:numPr>
           <w:ilvl w:val="0"/>
-          <w:numId w:val="5"/>
+          <w:numId w:val="6"/>
         </w:numPr>
         <w:spacing w:after="0" w:line="360" w:lineRule="auto"/>
         <w:ind w:right="-852"/>
@@ -4444,40 +4588,29 @@
                 <w:i/>
                 <w:iCs/>
               </w:rPr>
-              <w:t xml:space="preserve">que estão </w:t>
-            </w:r>
-            <w:proofErr w:type="spellStart"/>
-            <w:r>
-              <w:rPr>
-                <w:i/>
-                <w:iCs/>
-              </w:rPr>
-              <w:t>sitados</w:t>
-            </w:r>
-            <w:proofErr w:type="spellEnd"/>
-            <w:r>
-              <w:rPr>
-                <w:i/>
-                <w:iCs/>
-              </w:rPr>
-              <w:t xml:space="preserve"> no </w:t>
-            </w:r>
-            <w:r>
-              <w:rPr>
-                <w:i/>
-                <w:iCs/>
-              </w:rPr>
-              <w:t>(</w:t>
-            </w:r>
-            <w:bookmarkStart w:id="4" w:name="_GoBack"/>
-            <w:bookmarkEnd w:id="4"/>
+              <w:t>que estão c</w:t>
+            </w:r>
+            <w:r>
+              <w:rPr>
+                <w:i/>
+                <w:iCs/>
+              </w:rPr>
+              <w:t xml:space="preserve">itados no </w:t>
+            </w:r>
+            <w:r>
+              <w:rPr>
+                <w:i/>
+                <w:iCs/>
+              </w:rPr>
+              <w:t>[INF02</w:t>
+            </w:r>
             <w:proofErr w:type="gramStart"/>
             <w:r>
               <w:rPr>
                 <w:i/>
                 <w:iCs/>
               </w:rPr>
-              <w:t>)</w:t>
+              <w:t>]</w:t>
             </w:r>
             <w:proofErr w:type="gramEnd"/>
           </w:p>
@@ -4638,15 +4771,47 @@
             </w:r>
             <w:r>
               <w:rPr>
-                <w:i/>
-                <w:iCs/>
-              </w:rPr>
-              <w:t>[Informe os relacionamentos existentes entre este requisito e os demais artefatos.]</w:t>
+                <w:bCs/>
+              </w:rPr>
+              <w:t>INF01</w:t>
             </w:r>
           </w:p>
         </w:tc>
       </w:tr>
     </w:tbl>
+    <w:p>
+      <w:pPr>
+        <w:autoSpaceDE w:val="0"/>
+        <w:spacing w:after="0" w:line="360" w:lineRule="auto"/>
+        <w:jc w:val="both"/>
+        <w:rPr>
+          <w:i/>
+          <w:iCs/>
+        </w:rPr>
+      </w:pPr>
+    </w:p>
+    <w:p>
+      <w:pPr>
+        <w:autoSpaceDE w:val="0"/>
+        <w:spacing w:after="0" w:line="360" w:lineRule="auto"/>
+        <w:jc w:val="both"/>
+        <w:rPr>
+          <w:i/>
+          <w:iCs/>
+        </w:rPr>
+      </w:pPr>
+    </w:p>
+    <w:p>
+      <w:pPr>
+        <w:autoSpaceDE w:val="0"/>
+        <w:spacing w:after="0" w:line="360" w:lineRule="auto"/>
+        <w:jc w:val="both"/>
+        <w:rPr>
+          <w:i/>
+          <w:iCs/>
+        </w:rPr>
+      </w:pPr>
+    </w:p>
     <w:p>
       <w:pPr>
         <w:autoSpaceDE w:val="0"/>
@@ -4725,7 +4890,7 @@
               <w:t xml:space="preserve"> </w:t>
             </w:r>
             <w:r>
-              <w:t>Manter carro</w:t>
+              <w:t>Cadastrar Marca</w:t>
             </w:r>
           </w:p>
           <w:p>
@@ -4752,29 +4917,39 @@
               <w:rPr>
                 <w:szCs w:val="24"/>
               </w:rPr>
-              <w:t>O sistema deve permitir um cadastro de veículos de acordo com seu modelo e marca.</w:t>
-            </w:r>
-          </w:p>
-          <w:p>
-            <w:pPr>
+              <w:t xml:space="preserve">O sistema deve permitir um cadastro de </w:t>
+            </w:r>
+            <w:r>
               <w:rPr>
                 <w:szCs w:val="24"/>
               </w:rPr>
-            </w:pPr>
-            <w:r>
+              <w:t>marca</w:t>
+            </w:r>
+          </w:p>
+          <w:p>
+            <w:pPr>
               <w:rPr>
                 <w:szCs w:val="24"/>
               </w:rPr>
-              <w:t xml:space="preserve">O sistema também irá disponibilizar a opção de editar e excluir esse </w:t>
-            </w:r>
-            <w:proofErr w:type="gramStart"/>
+            </w:pPr>
             <w:r>
               <w:rPr>
                 <w:szCs w:val="24"/>
               </w:rPr>
-              <w:t>veiculo .</w:t>
-            </w:r>
-            <w:proofErr w:type="gramEnd"/>
+              <w:t xml:space="preserve">O sistema também irá disponibilizar </w:t>
+            </w:r>
+            <w:r>
+              <w:rPr>
+                <w:szCs w:val="24"/>
+              </w:rPr>
+              <w:t>a opção de editar e excluir essa marca</w:t>
+            </w:r>
+            <w:r>
+              <w:rPr>
+                <w:szCs w:val="24"/>
+              </w:rPr>
+              <w:t>.</w:t>
+            </w:r>
           </w:p>
           <w:p>
             <w:pPr>
@@ -4808,14 +4983,28 @@
                 <w:sz w:val="24"/>
                 <w:szCs w:val="24"/>
               </w:rPr>
-              <w:t xml:space="preserve">veículos para </w:t>
+              <w:t>marcas</w:t>
             </w:r>
             <w:r>
               <w:rPr>
                 <w:sz w:val="24"/>
                 <w:szCs w:val="24"/>
               </w:rPr>
-              <w:t>melhor organizar o fluxo.</w:t>
+              <w:t xml:space="preserve"> para melhor organizar o</w:t>
+            </w:r>
+            <w:r>
+              <w:rPr>
+                <w:sz w:val="24"/>
+                <w:szCs w:val="24"/>
+              </w:rPr>
+              <w:t>s veículos</w:t>
+            </w:r>
+            <w:r>
+              <w:rPr>
+                <w:sz w:val="24"/>
+                <w:szCs w:val="24"/>
+              </w:rPr>
+              <w:t>.</w:t>
             </w:r>
           </w:p>
           <w:p>
@@ -4835,42 +5024,15 @@
                 <w:sz w:val="24"/>
                 <w:szCs w:val="24"/>
               </w:rPr>
-              <w:t>Critérios de verificação</w:t>
-            </w:r>
-            <w:r>
-              <w:rPr>
-                <w:b/>
+              <w:t xml:space="preserve">Critérios de verificação: </w:t>
+            </w:r>
+            <w:r>
+              <w:rPr>
                 <w:bCs/>
                 <w:sz w:val="24"/>
                 <w:szCs w:val="24"/>
               </w:rPr>
-              <w:t xml:space="preserve">: </w:t>
-            </w:r>
-            <w:r>
-              <w:rPr>
-                <w:bCs/>
-                <w:sz w:val="24"/>
-                <w:szCs w:val="24"/>
-              </w:rPr>
-              <w:t>Verificar as condições do veiculo submetendo-o a uma</w:t>
-            </w:r>
-            <w:proofErr w:type="gramStart"/>
-            <w:r>
-              <w:rPr>
-                <w:bCs/>
-                <w:sz w:val="24"/>
-                <w:szCs w:val="24"/>
-              </w:rPr>
-              <w:t xml:space="preserve">  </w:t>
-            </w:r>
-            <w:proofErr w:type="gramEnd"/>
-            <w:r>
-              <w:rPr>
-                <w:bCs/>
-                <w:sz w:val="24"/>
-                <w:szCs w:val="24"/>
-              </w:rPr>
-              <w:t xml:space="preserve">vistoria </w:t>
+              <w:t>Verificar se os dados já estão cadastrados.</w:t>
             </w:r>
           </w:p>
           <w:p>
@@ -4958,6 +5120,771 @@
         </w:tc>
       </w:tr>
     </w:tbl>
+    <w:p>
+      <w:pPr>
+        <w:autoSpaceDE w:val="0"/>
+        <w:spacing w:after="0" w:line="360" w:lineRule="auto"/>
+        <w:jc w:val="both"/>
+        <w:rPr>
+          <w:b/>
+          <w:bCs/>
+        </w:rPr>
+      </w:pPr>
+    </w:p>
+    <w:p>
+      <w:pPr>
+        <w:autoSpaceDE w:val="0"/>
+        <w:spacing w:after="0" w:line="360" w:lineRule="auto"/>
+        <w:jc w:val="both"/>
+        <w:rPr>
+          <w:i/>
+          <w:iCs/>
+        </w:rPr>
+      </w:pPr>
+    </w:p>
+    <w:p>
+      <w:pPr>
+        <w:autoSpaceDE w:val="0"/>
+        <w:spacing w:after="0" w:line="360" w:lineRule="auto"/>
+        <w:jc w:val="both"/>
+        <w:rPr>
+          <w:i/>
+          <w:iCs/>
+        </w:rPr>
+      </w:pPr>
+    </w:p>
+    <w:p>
+      <w:pPr>
+        <w:autoSpaceDE w:val="0"/>
+        <w:spacing w:after="0" w:line="360" w:lineRule="auto"/>
+        <w:jc w:val="both"/>
+        <w:rPr>
+          <w:i/>
+          <w:iCs/>
+        </w:rPr>
+      </w:pPr>
+    </w:p>
+    <w:p>
+      <w:pPr>
+        <w:autoSpaceDE w:val="0"/>
+        <w:spacing w:after="0" w:line="360" w:lineRule="auto"/>
+        <w:jc w:val="both"/>
+        <w:rPr>
+          <w:i/>
+          <w:iCs/>
+        </w:rPr>
+      </w:pPr>
+    </w:p>
+    <w:p>
+      <w:pPr>
+        <w:autoSpaceDE w:val="0"/>
+        <w:spacing w:after="0" w:line="360" w:lineRule="auto"/>
+        <w:jc w:val="both"/>
+        <w:rPr>
+          <w:i/>
+          <w:iCs/>
+        </w:rPr>
+      </w:pPr>
+      <w:bookmarkStart w:id="4" w:name="_GoBack"/>
+      <w:bookmarkEnd w:id="4"/>
+    </w:p>
+    <w:tbl>
+      <w:tblPr>
+        <w:tblW w:w="9231" w:type="dxa"/>
+        <w:tblInd w:w="-10" w:type="dxa"/>
+        <w:tblLayout w:type="fixed"/>
+        <w:tblLook w:val="0000" w:firstRow="0" w:lastRow="0" w:firstColumn="0" w:lastColumn="0" w:noHBand="0" w:noVBand="0"/>
+      </w:tblPr>
+      <w:tblGrid>
+        <w:gridCol w:w="9231"/>
+      </w:tblGrid>
+      <w:tr>
+        <w:tc>
+          <w:tcPr>
+            <w:tcW w:w="9231" w:type="dxa"/>
+            <w:tcBorders>
+              <w:top w:val="single" w:sz="4" w:space="0" w:color="000000" w:themeColor="text1"/>
+              <w:left w:val="single" w:sz="4" w:space="0" w:color="000000" w:themeColor="text1"/>
+              <w:bottom w:val="single" w:sz="4" w:space="0" w:color="000000" w:themeColor="text1"/>
+              <w:right w:val="single" w:sz="4" w:space="0" w:color="000000" w:themeColor="text1"/>
+            </w:tcBorders>
+            <w:shd w:val="clear" w:color="auto" w:fill="auto"/>
+          </w:tcPr>
+          <w:p>
+            <w:pPr>
+              <w:pStyle w:val="Corpodetexto"/>
+              <w:ind w:firstLine="0"/>
+              <w:rPr>
+                <w:b/>
+                <w:bCs/>
+              </w:rPr>
+            </w:pPr>
+            <w:r>
+              <w:rPr>
+                <w:b/>
+                <w:bCs/>
+                <w:sz w:val="24"/>
+                <w:szCs w:val="24"/>
+              </w:rPr>
+              <w:t xml:space="preserve">Identificador: </w:t>
+            </w:r>
+            <w:r>
+              <w:rPr>
+                <w:sz w:val="24"/>
+                <w:szCs w:val="24"/>
+              </w:rPr>
+              <w:t>RF03</w:t>
+            </w:r>
+          </w:p>
+          <w:p>
+            <w:pPr>
+              <w:spacing w:after="120"/>
+              <w:rPr>
+                <w:b/>
+                <w:bCs/>
+              </w:rPr>
+            </w:pPr>
+            <w:r>
+              <w:rPr>
+                <w:b/>
+                <w:bCs/>
+              </w:rPr>
+              <w:t>Nome:</w:t>
+            </w:r>
+            <w:r>
+              <w:t xml:space="preserve"> </w:t>
+            </w:r>
+            <w:r>
+              <w:t>Cadastrar modelo</w:t>
+            </w:r>
+          </w:p>
+          <w:p>
+            <w:pPr>
+              <w:rPr>
+                <w:szCs w:val="24"/>
+              </w:rPr>
+            </w:pPr>
+            <w:r>
+              <w:rPr>
+                <w:b/>
+                <w:bCs/>
+                <w:szCs w:val="24"/>
+              </w:rPr>
+              <w:t>Descrição:</w:t>
+            </w:r>
+            <w:r>
+              <w:rPr>
+                <w:rFonts w:eastAsia="Arial"/>
+              </w:rPr>
+              <w:t xml:space="preserve"> </w:t>
+            </w:r>
+            <w:r>
+              <w:rPr>
+                <w:szCs w:val="24"/>
+              </w:rPr>
+              <w:t xml:space="preserve">O sistema deve permitir um cadastro de </w:t>
+            </w:r>
+            <w:r>
+              <w:rPr>
+                <w:szCs w:val="24"/>
+              </w:rPr>
+              <w:t>modelos.</w:t>
+            </w:r>
+          </w:p>
+          <w:p>
+            <w:pPr>
+              <w:rPr>
+                <w:szCs w:val="24"/>
+              </w:rPr>
+            </w:pPr>
+            <w:r>
+              <w:rPr>
+                <w:szCs w:val="24"/>
+              </w:rPr>
+              <w:t xml:space="preserve">O sistema também irá disponibilizar a opção de editar e excluir esse </w:t>
+            </w:r>
+            <w:r>
+              <w:rPr>
+                <w:szCs w:val="24"/>
+              </w:rPr>
+              <w:t>modelo</w:t>
+            </w:r>
+            <w:r>
+              <w:rPr>
+                <w:szCs w:val="24"/>
+              </w:rPr>
+              <w:t>.</w:t>
+            </w:r>
+          </w:p>
+          <w:p>
+            <w:pPr>
+              <w:pStyle w:val="Corpodetexto"/>
+              <w:ind w:firstLine="0"/>
+              <w:rPr>
+                <w:sz w:val="24"/>
+                <w:szCs w:val="24"/>
+              </w:rPr>
+            </w:pPr>
+            <w:r>
+              <w:rPr>
+                <w:b/>
+                <w:bCs/>
+                <w:sz w:val="24"/>
+                <w:szCs w:val="24"/>
+              </w:rPr>
+              <w:t xml:space="preserve">Justificativa: </w:t>
+            </w:r>
+            <w:r>
+              <w:rPr>
+                <w:sz w:val="24"/>
+                <w:szCs w:val="24"/>
+              </w:rPr>
+              <w:t xml:space="preserve">Existe uma necessidade de um controle de </w:t>
+            </w:r>
+            <w:r>
+              <w:rPr>
+                <w:sz w:val="24"/>
+                <w:szCs w:val="24"/>
+              </w:rPr>
+              <w:t>modelo</w:t>
+            </w:r>
+            <w:r>
+              <w:rPr>
+                <w:sz w:val="24"/>
+                <w:szCs w:val="24"/>
+              </w:rPr>
+              <w:t xml:space="preserve"> para </w:t>
+            </w:r>
+            <w:r>
+              <w:rPr>
+                <w:sz w:val="24"/>
+                <w:szCs w:val="24"/>
+              </w:rPr>
+              <w:t>ser possível separar os veículos de modelos diferentes</w:t>
+            </w:r>
+            <w:r>
+              <w:rPr>
+                <w:sz w:val="24"/>
+                <w:szCs w:val="24"/>
+              </w:rPr>
+              <w:t>.</w:t>
+            </w:r>
+          </w:p>
+          <w:p>
+            <w:pPr>
+              <w:pStyle w:val="Corpodetexto"/>
+              <w:ind w:firstLine="0"/>
+              <w:rPr>
+                <w:bCs/>
+                <w:sz w:val="24"/>
+                <w:szCs w:val="24"/>
+              </w:rPr>
+            </w:pPr>
+            <w:r>
+              <w:rPr>
+                <w:b/>
+                <w:bCs/>
+                <w:sz w:val="24"/>
+                <w:szCs w:val="24"/>
+              </w:rPr>
+              <w:t xml:space="preserve">Critérios de verificação: </w:t>
+            </w:r>
+            <w:r>
+              <w:rPr>
+                <w:bCs/>
+                <w:sz w:val="24"/>
+                <w:szCs w:val="24"/>
+              </w:rPr>
+              <w:t>Verificar se a marca já esta cadastrada.</w:t>
+            </w:r>
+          </w:p>
+          <w:p>
+            <w:pPr>
+              <w:pStyle w:val="Corpodetexto"/>
+              <w:ind w:firstLine="0"/>
+              <w:rPr>
+                <w:b/>
+                <w:bCs/>
+              </w:rPr>
+            </w:pPr>
+            <w:r>
+              <w:rPr>
+                <w:b/>
+                <w:bCs/>
+                <w:sz w:val="24"/>
+                <w:szCs w:val="24"/>
+              </w:rPr>
+              <w:t xml:space="preserve">Fonte/Origem: </w:t>
+            </w:r>
+            <w:r>
+              <w:rPr>
+                <w:sz w:val="24"/>
+                <w:szCs w:val="24"/>
+              </w:rPr>
+              <w:t xml:space="preserve">João Paulo </w:t>
+            </w:r>
+          </w:p>
+          <w:p>
+            <w:pPr>
+              <w:autoSpaceDE w:val="0"/>
+              <w:spacing w:after="0" w:line="360" w:lineRule="auto"/>
+              <w:jc w:val="both"/>
+              <w:rPr>
+                <w:b/>
+                <w:bCs/>
+              </w:rPr>
+            </w:pPr>
+            <w:r>
+              <w:rPr>
+                <w:b/>
+                <w:bCs/>
+              </w:rPr>
+              <w:t xml:space="preserve">Prioridade: </w:t>
+            </w:r>
+            <w:r>
+              <w:t>Média</w:t>
+            </w:r>
+          </w:p>
+          <w:p>
+            <w:pPr>
+              <w:autoSpaceDE w:val="0"/>
+              <w:spacing w:after="0" w:line="360" w:lineRule="auto"/>
+              <w:jc w:val="both"/>
+              <w:rPr>
+                <w:b/>
+                <w:bCs/>
+              </w:rPr>
+            </w:pPr>
+            <w:r>
+              <w:rPr>
+                <w:b/>
+                <w:bCs/>
+              </w:rPr>
+              <w:t xml:space="preserve">Status: </w:t>
+            </w:r>
+            <w:r>
+              <w:t>Em análise pelo cliente.</w:t>
+            </w:r>
+          </w:p>
+          <w:p>
+            <w:pPr>
+              <w:autoSpaceDE w:val="0"/>
+              <w:spacing w:after="0" w:line="360" w:lineRule="auto"/>
+              <w:jc w:val="both"/>
+            </w:pPr>
+            <w:r>
+              <w:rPr>
+                <w:b/>
+                <w:bCs/>
+              </w:rPr>
+              <w:t xml:space="preserve">Requisitos relacionados: </w:t>
+            </w:r>
+            <w:r>
+              <w:rPr>
+                <w:bCs/>
+              </w:rPr>
+              <w:t>RF04</w:t>
+            </w:r>
+          </w:p>
+        </w:tc>
+      </w:tr>
+    </w:tbl>
+    <w:p>
+      <w:pPr>
+        <w:autoSpaceDE w:val="0"/>
+        <w:spacing w:after="0" w:line="360" w:lineRule="auto"/>
+        <w:jc w:val="both"/>
+        <w:rPr>
+          <w:b/>
+          <w:bCs/>
+        </w:rPr>
+      </w:pPr>
+    </w:p>
+    <w:p>
+      <w:pPr>
+        <w:autoSpaceDE w:val="0"/>
+        <w:spacing w:after="0" w:line="360" w:lineRule="auto"/>
+        <w:jc w:val="both"/>
+        <w:rPr>
+          <w:i/>
+          <w:iCs/>
+        </w:rPr>
+      </w:pPr>
+    </w:p>
+    <w:p>
+      <w:pPr>
+        <w:autoSpaceDE w:val="0"/>
+        <w:spacing w:after="0" w:line="360" w:lineRule="auto"/>
+        <w:jc w:val="both"/>
+        <w:rPr>
+          <w:i/>
+          <w:iCs/>
+        </w:rPr>
+      </w:pPr>
+    </w:p>
+    <w:p>
+      <w:pPr>
+        <w:autoSpaceDE w:val="0"/>
+        <w:spacing w:after="0" w:line="360" w:lineRule="auto"/>
+        <w:jc w:val="both"/>
+        <w:rPr>
+          <w:i/>
+          <w:iCs/>
+        </w:rPr>
+      </w:pPr>
+    </w:p>
+    <w:tbl>
+      <w:tblPr>
+        <w:tblW w:w="9231" w:type="dxa"/>
+        <w:tblInd w:w="-10" w:type="dxa"/>
+        <w:tblLayout w:type="fixed"/>
+        <w:tblLook w:val="0000" w:firstRow="0" w:lastRow="0" w:firstColumn="0" w:lastColumn="0" w:noHBand="0" w:noVBand="0"/>
+      </w:tblPr>
+      <w:tblGrid>
+        <w:gridCol w:w="9231"/>
+      </w:tblGrid>
+      <w:tr>
+        <w:tc>
+          <w:tcPr>
+            <w:tcW w:w="9231" w:type="dxa"/>
+            <w:tcBorders>
+              <w:top w:val="single" w:sz="4" w:space="0" w:color="000000" w:themeColor="text1"/>
+              <w:left w:val="single" w:sz="4" w:space="0" w:color="000000" w:themeColor="text1"/>
+              <w:bottom w:val="single" w:sz="4" w:space="0" w:color="000000" w:themeColor="text1"/>
+              <w:right w:val="single" w:sz="4" w:space="0" w:color="000000" w:themeColor="text1"/>
+            </w:tcBorders>
+            <w:shd w:val="clear" w:color="auto" w:fill="auto"/>
+          </w:tcPr>
+          <w:p>
+            <w:pPr>
+              <w:pStyle w:val="Corpodetexto"/>
+              <w:ind w:firstLine="0"/>
+              <w:rPr>
+                <w:b/>
+                <w:bCs/>
+              </w:rPr>
+            </w:pPr>
+            <w:r>
+              <w:rPr>
+                <w:b/>
+                <w:bCs/>
+                <w:sz w:val="24"/>
+                <w:szCs w:val="24"/>
+              </w:rPr>
+              <w:t xml:space="preserve">Identificador: </w:t>
+            </w:r>
+            <w:r>
+              <w:rPr>
+                <w:sz w:val="24"/>
+                <w:szCs w:val="24"/>
+              </w:rPr>
+              <w:t>RF0</w:t>
+            </w:r>
+            <w:r>
+              <w:rPr>
+                <w:sz w:val="24"/>
+                <w:szCs w:val="24"/>
+              </w:rPr>
+              <w:t>4</w:t>
+            </w:r>
+          </w:p>
+          <w:p>
+            <w:pPr>
+              <w:spacing w:after="120"/>
+              <w:rPr>
+                <w:b/>
+                <w:bCs/>
+              </w:rPr>
+            </w:pPr>
+            <w:r>
+              <w:rPr>
+                <w:b/>
+                <w:bCs/>
+              </w:rPr>
+              <w:t>Nome:</w:t>
+            </w:r>
+            <w:r>
+              <w:t xml:space="preserve"> </w:t>
+            </w:r>
+            <w:r>
+              <w:t>Manter carro</w:t>
+            </w:r>
+          </w:p>
+          <w:p>
+            <w:pPr>
+              <w:rPr>
+                <w:szCs w:val="24"/>
+              </w:rPr>
+            </w:pPr>
+            <w:r>
+              <w:rPr>
+                <w:b/>
+                <w:bCs/>
+                <w:szCs w:val="24"/>
+              </w:rPr>
+              <w:t>Descrição:</w:t>
+            </w:r>
+            <w:r>
+              <w:rPr>
+                <w:rFonts w:eastAsia="Arial"/>
+              </w:rPr>
+              <w:t xml:space="preserve"> </w:t>
+            </w:r>
+            <w:r>
+              <w:rPr>
+                <w:szCs w:val="24"/>
+              </w:rPr>
+              <w:t>O sistema deve permitir um cadastro de veículos</w:t>
+            </w:r>
+            <w:r>
+              <w:rPr>
+                <w:szCs w:val="24"/>
+              </w:rPr>
+              <w:t xml:space="preserve"> de acordo com s</w:t>
+            </w:r>
+            <w:r>
+              <w:rPr>
+                <w:szCs w:val="24"/>
+              </w:rPr>
+              <w:t>u</w:t>
+            </w:r>
+            <w:r>
+              <w:rPr>
+                <w:szCs w:val="24"/>
+              </w:rPr>
+              <w:t>a</w:t>
+            </w:r>
+            <w:r>
+              <w:rPr>
+                <w:szCs w:val="24"/>
+              </w:rPr>
+              <w:t xml:space="preserve"> </w:t>
+            </w:r>
+            <w:r>
+              <w:rPr>
+                <w:szCs w:val="24"/>
+              </w:rPr>
+              <w:t>marca e modelo.</w:t>
+            </w:r>
+          </w:p>
+          <w:p>
+            <w:pPr>
+              <w:rPr>
+                <w:szCs w:val="24"/>
+              </w:rPr>
+            </w:pPr>
+            <w:r>
+              <w:rPr>
+                <w:szCs w:val="24"/>
+              </w:rPr>
+              <w:t xml:space="preserve">O sistema também irá disponibilizar a opção de editar e excluir esse </w:t>
+            </w:r>
+            <w:r>
+              <w:rPr>
+                <w:szCs w:val="24"/>
+              </w:rPr>
+              <w:t>veículo</w:t>
+            </w:r>
+            <w:r>
+              <w:rPr>
+                <w:szCs w:val="24"/>
+              </w:rPr>
+              <w:t>.</w:t>
+            </w:r>
+          </w:p>
+          <w:p>
+            <w:pPr>
+              <w:pStyle w:val="Corpodetexto"/>
+              <w:ind w:firstLine="0"/>
+              <w:rPr>
+                <w:b/>
+                <w:bCs/>
+                <w:sz w:val="24"/>
+                <w:szCs w:val="24"/>
+              </w:rPr>
+            </w:pPr>
+            <w:r>
+              <w:rPr>
+                <w:b/>
+                <w:bCs/>
+                <w:sz w:val="24"/>
+                <w:szCs w:val="24"/>
+              </w:rPr>
+              <w:t xml:space="preserve">Justificativa: </w:t>
+            </w:r>
+            <w:r>
+              <w:rPr>
+                <w:sz w:val="24"/>
+                <w:szCs w:val="24"/>
+              </w:rPr>
+              <w:t xml:space="preserve">Existe uma necessidade de um controle de </w:t>
+            </w:r>
+            <w:r>
+              <w:rPr>
+                <w:sz w:val="24"/>
+                <w:szCs w:val="24"/>
+              </w:rPr>
+              <w:t xml:space="preserve">veículos para </w:t>
+            </w:r>
+            <w:r>
+              <w:rPr>
+                <w:sz w:val="24"/>
+                <w:szCs w:val="24"/>
+              </w:rPr>
+              <w:t>melhor organizar o fluxo.</w:t>
+            </w:r>
+          </w:p>
+          <w:p>
+            <w:pPr>
+              <w:pStyle w:val="Corpodetexto"/>
+              <w:ind w:firstLine="0"/>
+              <w:rPr>
+                <w:bCs/>
+                <w:sz w:val="24"/>
+                <w:szCs w:val="24"/>
+              </w:rPr>
+            </w:pPr>
+            <w:r>
+              <w:rPr>
+                <w:b/>
+                <w:bCs/>
+                <w:sz w:val="24"/>
+                <w:szCs w:val="24"/>
+              </w:rPr>
+              <w:t>Critérios de verificação</w:t>
+            </w:r>
+            <w:r>
+              <w:rPr>
+                <w:b/>
+                <w:bCs/>
+                <w:sz w:val="24"/>
+                <w:szCs w:val="24"/>
+              </w:rPr>
+              <w:t xml:space="preserve">: </w:t>
+            </w:r>
+            <w:r>
+              <w:rPr>
+                <w:bCs/>
+                <w:sz w:val="24"/>
+                <w:szCs w:val="24"/>
+              </w:rPr>
+              <w:t>Verificar as condições do veiculo submetendo-o a uma</w:t>
+            </w:r>
+            <w:proofErr w:type="gramStart"/>
+            <w:r>
+              <w:rPr>
+                <w:bCs/>
+                <w:sz w:val="24"/>
+                <w:szCs w:val="24"/>
+              </w:rPr>
+              <w:t xml:space="preserve">  </w:t>
+            </w:r>
+            <w:proofErr w:type="gramEnd"/>
+            <w:r>
+              <w:rPr>
+                <w:bCs/>
+                <w:sz w:val="24"/>
+                <w:szCs w:val="24"/>
+              </w:rPr>
+              <w:t xml:space="preserve">vistoria </w:t>
+            </w:r>
+          </w:p>
+          <w:p>
+            <w:pPr>
+              <w:pStyle w:val="Corpodetexto"/>
+              <w:ind w:firstLine="0"/>
+              <w:rPr>
+                <w:b/>
+                <w:bCs/>
+              </w:rPr>
+            </w:pPr>
+            <w:r>
+              <w:rPr>
+                <w:b/>
+                <w:bCs/>
+                <w:sz w:val="24"/>
+                <w:szCs w:val="24"/>
+              </w:rPr>
+              <w:t xml:space="preserve">Fonte/Origem: </w:t>
+            </w:r>
+            <w:r>
+              <w:rPr>
+                <w:sz w:val="24"/>
+                <w:szCs w:val="24"/>
+              </w:rPr>
+              <w:t xml:space="preserve">João Paulo </w:t>
+            </w:r>
+          </w:p>
+          <w:p>
+            <w:pPr>
+              <w:autoSpaceDE w:val="0"/>
+              <w:spacing w:after="0" w:line="360" w:lineRule="auto"/>
+              <w:jc w:val="both"/>
+              <w:rPr>
+                <w:b/>
+                <w:bCs/>
+              </w:rPr>
+            </w:pPr>
+            <w:r>
+              <w:rPr>
+                <w:b/>
+                <w:bCs/>
+              </w:rPr>
+              <w:t xml:space="preserve">Prioridade: </w:t>
+            </w:r>
+            <w:r>
+              <w:t>Média</w:t>
+            </w:r>
+          </w:p>
+          <w:p>
+            <w:pPr>
+              <w:autoSpaceDE w:val="0"/>
+              <w:spacing w:after="0" w:line="360" w:lineRule="auto"/>
+              <w:jc w:val="both"/>
+              <w:rPr>
+                <w:b/>
+                <w:bCs/>
+              </w:rPr>
+            </w:pPr>
+            <w:r>
+              <w:rPr>
+                <w:b/>
+                <w:bCs/>
+              </w:rPr>
+              <w:t xml:space="preserve">Status: </w:t>
+            </w:r>
+            <w:r>
+              <w:t>Em análise pelo cliente.</w:t>
+            </w:r>
+          </w:p>
+          <w:p>
+            <w:pPr>
+              <w:autoSpaceDE w:val="0"/>
+              <w:spacing w:after="0" w:line="360" w:lineRule="auto"/>
+              <w:jc w:val="both"/>
+            </w:pPr>
+            <w:r>
+              <w:rPr>
+                <w:b/>
+                <w:bCs/>
+              </w:rPr>
+              <w:t xml:space="preserve">Requisitos relacionados: </w:t>
+            </w:r>
+          </w:p>
+        </w:tc>
+      </w:tr>
+    </w:tbl>
+    <w:p>
+      <w:pPr>
+        <w:autoSpaceDE w:val="0"/>
+        <w:spacing w:after="0" w:line="360" w:lineRule="auto"/>
+        <w:jc w:val="both"/>
+        <w:rPr>
+          <w:b/>
+          <w:bCs/>
+        </w:rPr>
+      </w:pPr>
+    </w:p>
     <w:p>
       <w:pPr>
         <w:autoSpaceDE w:val="0"/>
@@ -5030,6 +5957,7 @@
                 <w:sz w:val="24"/>
                 <w:szCs w:val="24"/>
               </w:rPr>
+              <w:lastRenderedPageBreak/>
               <w:t xml:space="preserve">Identificador: </w:t>
             </w:r>
             <w:r>
@@ -5075,7 +6003,6 @@
                 <w:bCs/>
                 <w:szCs w:val="24"/>
               </w:rPr>
-              <w:lastRenderedPageBreak/>
               <w:t>Descrição:</w:t>
             </w:r>
             <w:r>
@@ -5102,7 +6029,19 @@
               <w:rPr>
                 <w:szCs w:val="24"/>
               </w:rPr>
-              <w:t xml:space="preserve">O cliente deverá pagar um valor superior ao valor do carro para manter a garantia da concessionaria sendo entregue o valor pago a mais a partir do momento que for feita a nova vistoria e não </w:t>
+              <w:t xml:space="preserve">O cliente deverá pagar um valor superior ao valor </w:t>
+            </w:r>
+            <w:r>
+              <w:rPr>
+                <w:szCs w:val="24"/>
+              </w:rPr>
+              <w:t>da locação</w:t>
+            </w:r>
+            <w:r>
+              <w:rPr>
+                <w:szCs w:val="24"/>
+              </w:rPr>
+              <w:t xml:space="preserve"> para manter a garantia da concessionaria sendo entregue o valor pago a mais a partir do momento que for feita a nova vistoria e não </w:t>
             </w:r>
             <w:proofErr w:type="gramStart"/>
             <w:r>
@@ -5116,21 +6055,19 @@
               <w:rPr>
                 <w:szCs w:val="24"/>
               </w:rPr>
-              <w:t xml:space="preserve"> verificado danos no veículo.</w:t>
-            </w:r>
-          </w:p>
-          <w:p>
-            <w:pPr>
-              <w:spacing w:after="0" w:line="360" w:lineRule="auto"/>
+              <w:t xml:space="preserve"> verificado danos no veículo</w:t>
+            </w:r>
+            <w:r>
               <w:rPr>
                 <w:szCs w:val="24"/>
               </w:rPr>
-            </w:pPr>
+              <w:t>, caso haja será calculado o valor para abater a diferença</w:t>
+            </w:r>
             <w:r>
               <w:rPr>
                 <w:szCs w:val="24"/>
               </w:rPr>
-              <w:t>Após a locação do veiculo deverá ser fornecido um novo status (disponível).</w:t>
+              <w:t>.</w:t>
             </w:r>
           </w:p>
           <w:p>
@@ -5144,7 +6081,57 @@
               <w:rPr>
                 <w:szCs w:val="24"/>
               </w:rPr>
-              <w:t xml:space="preserve"> Após a devolução deverá ser alterado o status para disponível.</w:t>
+              <w:t>Após a locação do veiculo deverá ser fornecido um novo status (</w:t>
+            </w:r>
+            <w:r>
+              <w:rPr>
+                <w:szCs w:val="24"/>
+              </w:rPr>
+              <w:t>alocado</w:t>
+            </w:r>
+            <w:r>
+              <w:rPr>
+                <w:szCs w:val="24"/>
+              </w:rPr>
+              <w:t>).</w:t>
+            </w:r>
+          </w:p>
+          <w:p>
+            <w:pPr>
+              <w:spacing w:after="0" w:line="360" w:lineRule="auto"/>
+              <w:rPr>
+                <w:szCs w:val="24"/>
+              </w:rPr>
+            </w:pPr>
+            <w:r>
+              <w:rPr>
+                <w:szCs w:val="24"/>
+              </w:rPr>
+              <w:t xml:space="preserve"> Após a devolução deverá ser alterado o status para </w:t>
+            </w:r>
+            <w:r>
+              <w:rPr>
+                <w:szCs w:val="24"/>
+              </w:rPr>
+              <w:t>(</w:t>
+            </w:r>
+            <w:r>
+              <w:rPr>
+                <w:szCs w:val="24"/>
+              </w:rPr>
+              <w:t>disponível</w:t>
+            </w:r>
+            <w:r>
+              <w:rPr>
+                <w:szCs w:val="24"/>
+              </w:rPr>
+              <w:t>)</w:t>
+            </w:r>
+            <w:r>
+              <w:rPr>
+                <w:szCs w:val="24"/>
+              </w:rPr>
+              <w:t>.</w:t>
             </w:r>
           </w:p>
           <w:p>
@@ -5410,9 +6397,6 @@
             <w:r>
               <w:t xml:space="preserve"> </w:t>
             </w:r>
-            <w:r>
-              <w:t>Configuração de compra de passagem.</w:t>
-            </w:r>
           </w:p>
           <w:p>
             <w:pPr>
@@ -5436,12 +6420,6 @@
               </w:rPr>
               <w:t xml:space="preserve"> </w:t>
             </w:r>
-            <w:r>
-              <w:rPr>
-                <w:szCs w:val="24"/>
-              </w:rPr>
-              <w:t xml:space="preserve">O sistema deve permitir que o passageiro cancele uma compra de passagens feita via Internet, desde que o cancelamento seja feito 24 horas (ou mais) antes do horário do voo. Se o pagamento tiver sido feito por cartão de crédito, o valor respectivo será estornado na próxima fatura, e caso tenha sido feito por ficha de compensação já quitada, o passageiro deverá se dirigir ao aeroporto para ressarcimento do valor. </w:t>
-            </w:r>
           </w:p>
           <w:p>
             <w:pPr>
@@ -5461,14 +6439,16 @@
                 <w:sz w:val="24"/>
                 <w:szCs w:val="24"/>
               </w:rPr>
-              <w:t xml:space="preserve">Justificativa: </w:t>
-            </w:r>
-            <w:r>
-              <w:rPr>
+              <w:t>Justificativa</w:t>
+            </w:r>
+            <w:r>
+              <w:rPr>
+                <w:b/>
+                <w:bCs/>
                 <w:sz w:val="24"/>
                 <w:szCs w:val="24"/>
               </w:rPr>
-              <w:t>Deve-se informar ao cliente se a compra foi efetuada e fornecer a opção cancelar.</w:t>
+              <w:t>:</w:t>
             </w:r>
           </w:p>
           <w:p>
@@ -5491,39 +6471,25 @@
               </w:rPr>
               <w:t xml:space="preserve">Critérios de verificação: </w:t>
             </w:r>
-            <w:r>
-              <w:rPr>
+          </w:p>
+          <w:p>
+            <w:pPr>
+              <w:pStyle w:val="Corpodetexto"/>
+              <w:ind w:firstLine="0"/>
+              <w:rPr>
+                <w:b/>
+                <w:bCs/>
+              </w:rPr>
+            </w:pPr>
+            <w:r>
+              <w:rPr>
+                <w:b/>
+                <w:bCs/>
                 <w:sz w:val="24"/>
                 <w:szCs w:val="24"/>
               </w:rPr>
-              <w:t>Se for via cartão verificar com a empresa responsável pelo cartão se a compra ocorrer com ficha de compensação verificar com o banco responsável.</w:t>
-            </w:r>
-          </w:p>
-          <w:p>
-            <w:pPr>
-              <w:pStyle w:val="Corpodetexto"/>
-              <w:ind w:firstLine="0"/>
-              <w:rPr>
-                <w:b/>
-                <w:bCs/>
-              </w:rPr>
-            </w:pPr>
-            <w:r>
-              <w:rPr>
-                <w:b/>
-                <w:bCs/>
-                <w:sz w:val="24"/>
-                <w:szCs w:val="24"/>
-              </w:rPr>
               <w:t xml:space="preserve">Fonte/Origem: </w:t>
             </w:r>
-            <w:r>
-              <w:rPr>
-                <w:sz w:val="24"/>
-                <w:szCs w:val="24"/>
-              </w:rPr>
-              <w:t>João Paulo.</w:t>
-            </w:r>
           </w:p>
           <w:p>
             <w:pPr>
@@ -5542,19 +6508,12 @@
               </w:rPr>
               <w:t xml:space="preserve">Prioridade: </w:t>
             </w:r>
-            <w:r>
-              <w:t>Média</w:t>
-            </w:r>
           </w:p>
           <w:p>
             <w:pPr>
               <w:autoSpaceDE w:val="0"/>
               <w:spacing w:after="0" w:line="360" w:lineRule="auto"/>
               <w:jc w:val="both"/>
-              <w:rPr>
-                <w:b/>
-                <w:bCs/>
-              </w:rPr>
             </w:pPr>
             <w:r>
               <w:rPr>
@@ -5563,9 +6522,6 @@
               </w:rPr>
               <w:t xml:space="preserve">Status: </w:t>
             </w:r>
-            <w:r>
-              <w:t>Em análise pelo cliente.</w:t>
-            </w:r>
           </w:p>
           <w:p>
             <w:pPr>
@@ -5579,12 +6535,6 @@
                 <w:bCs/>
               </w:rPr>
               <w:t xml:space="preserve">Requisitos relacionados: </w:t>
-            </w:r>
-            <w:r>
-              <w:rPr>
-                <w:szCs w:val="24"/>
-              </w:rPr>
-              <w:t>RF02, RF03.</w:t>
             </w:r>
           </w:p>
         </w:tc>
@@ -5623,6 +6573,7 @@
                 <w:sz w:val="24"/>
                 <w:szCs w:val="24"/>
               </w:rPr>
+              <w:lastRenderedPageBreak/>
               <w:t xml:space="preserve">Identificador: </w:t>
             </w:r>
             <w:r>
@@ -5648,15 +6599,10 @@
               </w:rPr>
               <w:t>Nome:</w:t>
             </w:r>
-            <w:r>
-              <w:t xml:space="preserve"> </w:t>
-            </w:r>
-            <w:r>
-              <w:t>configuração de liberação de passagem.</w:t>
-            </w:r>
-          </w:p>
-          <w:p>
-            <w:pPr>
+          </w:p>
+          <w:p>
+            <w:pPr>
+              <w:spacing w:after="120"/>
               <w:rPr>
                 <w:szCs w:val="24"/>
               </w:rPr>
@@ -5668,18 +6614,6 @@
                 <w:szCs w:val="24"/>
               </w:rPr>
               <w:t>Descrição:</w:t>
-            </w:r>
-            <w:r>
-              <w:rPr>
-                <w:rFonts w:eastAsia="Arial"/>
-              </w:rPr>
-              <w:t xml:space="preserve"> </w:t>
-            </w:r>
-            <w:r>
-              <w:rPr>
-                <w:rFonts w:eastAsia="Arial"/>
-              </w:rPr>
-              <w:t>Para que seja feita a liberação e necessário solicitar ao passageiro Nome e CPF, origem, destino, data e hora.</w:t>
             </w:r>
           </w:p>
           <w:p>
@@ -5702,14 +6636,6 @@
               </w:rPr>
               <w:t xml:space="preserve">Justificativa: </w:t>
             </w:r>
-            <w:r>
-              <w:rPr>
-                <w:bCs/>
-                <w:sz w:val="24"/>
-                <w:szCs w:val="24"/>
-              </w:rPr>
-              <w:t>Liberar a passagem do passageiro que efetuou a compra.</w:t>
-            </w:r>
           </w:p>
           <w:p>
             <w:pPr>
@@ -5729,15 +6655,16 @@
                 <w:sz w:val="24"/>
                 <w:szCs w:val="24"/>
               </w:rPr>
-              <w:t xml:space="preserve">Critérios de verificação: </w:t>
-            </w:r>
-            <w:r>
-              <w:rPr>
+              <w:t>Critérios de verificação</w:t>
+            </w:r>
+            <w:r>
+              <w:rPr>
+                <w:b/>
                 <w:bCs/>
                 <w:sz w:val="24"/>
                 <w:szCs w:val="24"/>
               </w:rPr>
-              <w:t>Confirmar se nome e CPF e valido.</w:t>
+              <w:t>:</w:t>
             </w:r>
           </w:p>
           <w:p>
@@ -5759,13 +6686,6 @@
               </w:rPr>
               <w:t xml:space="preserve">Fonte/Origem: </w:t>
             </w:r>
-            <w:r>
-              <w:rPr>
-                <w:sz w:val="24"/>
-                <w:szCs w:val="24"/>
-              </w:rPr>
-              <w:t>João Paulo.</w:t>
-            </w:r>
           </w:p>
           <w:p>
             <w:pPr>
@@ -5783,9 +6703,6 @@
               </w:rPr>
               <w:t xml:space="preserve">Prioridade: </w:t>
             </w:r>
-            <w:r>
-              <w:t>Média</w:t>
-            </w:r>
           </w:p>
           <w:p>
             <w:pPr>
@@ -5803,9 +6720,6 @@
               </w:rPr>
               <w:t xml:space="preserve">Status: </w:t>
             </w:r>
-            <w:r>
-              <w:t>Em análise pelo cliente.</w:t>
-            </w:r>
           </w:p>
           <w:p>
             <w:r>
@@ -5816,7 +6730,7 @@
               <w:t xml:space="preserve">Requisitos relacionados: </w:t>
             </w:r>
             <w:r>
-              <w:t>RF01</w:t>
+              <w:t>k</w:t>
             </w:r>
           </w:p>
         </w:tc>
@@ -5979,11 +6893,14 @@
               <w:t xml:space="preserve"> </w:t>
             </w:r>
             <w:r>
-              <w:rPr>
-                <w:i/>
-                <w:iCs/>
-              </w:rPr>
-              <w:t>Para efetuar o cadastro será necessário (nome completo</w:t>
+              <w:t xml:space="preserve">O cliente deverá fornecer a seguintes informações </w:t>
+            </w:r>
+            <w:r>
+              <w:rPr>
+                <w:i/>
+                <w:iCs/>
+              </w:rPr>
+              <w:t xml:space="preserve">que são: nome, endereço completo, telefones, e-mail, local de trabalho, endereço comercial, data de nascimento, CPF, RG, data de emissão e órgão </w:t>
             </w:r>
             <w:proofErr w:type="gramStart"/>
             <w:r>
@@ -5991,30 +6908,9 @@
                 <w:i/>
                 <w:iCs/>
               </w:rPr>
-              <w:t>, data</w:t>
+              <w:t>emissor</w:t>
             </w:r>
             <w:proofErr w:type="gramEnd"/>
-            <w:r>
-              <w:rPr>
-                <w:i/>
-                <w:iCs/>
-              </w:rPr>
-              <w:t xml:space="preserve"> de nascimento, registro geral, CPF e portar passa porte</w:t>
-            </w:r>
-            <w:r>
-              <w:rPr>
-                <w:i/>
-                <w:iCs/>
-              </w:rPr>
-              <w:t>, e-mail, data de nascimento e comprovante de endereço.</w:t>
-            </w:r>
-            <w:r>
-              <w:rPr>
-                <w:i/>
-                <w:iCs/>
-              </w:rPr>
-              <w:t xml:space="preserve"> )</w:t>
-            </w:r>
           </w:p>
           <w:p>
             <w:pPr>
@@ -9598,6 +10494,100 @@
           </w:p>
         </w:tc>
       </w:tr>
+      <w:tr>
+        <w:tc>
+          <w:tcPr>
+            <w:tcW w:w="1242" w:type="dxa"/>
+            <w:tcBorders>
+              <w:top w:val="single" w:sz="4" w:space="0" w:color="000000" w:themeColor="text1"/>
+              <w:left w:val="single" w:sz="4" w:space="0" w:color="000000" w:themeColor="text1"/>
+              <w:bottom w:val="single" w:sz="4" w:space="0" w:color="000000" w:themeColor="text1"/>
+            </w:tcBorders>
+            <w:shd w:val="clear" w:color="auto" w:fill="auto"/>
+          </w:tcPr>
+          <w:p>
+            <w:r>
+              <w:t>RN03</w:t>
+            </w:r>
+          </w:p>
+        </w:tc>
+        <w:tc>
+          <w:tcPr>
+            <w:tcW w:w="5163" w:type="dxa"/>
+            <w:tcBorders>
+              <w:top w:val="single" w:sz="4" w:space="0" w:color="000000" w:themeColor="text1"/>
+              <w:left w:val="single" w:sz="4" w:space="0" w:color="000000" w:themeColor="text1"/>
+              <w:bottom w:val="single" w:sz="4" w:space="0" w:color="000000" w:themeColor="text1"/>
+            </w:tcBorders>
+            <w:shd w:val="clear" w:color="auto" w:fill="auto"/>
+          </w:tcPr>
+          <w:p>
+            <w:pPr>
+              <w:jc w:val="both"/>
+            </w:pPr>
+          </w:p>
+        </w:tc>
+        <w:tc>
+          <w:tcPr>
+            <w:tcW w:w="2902" w:type="dxa"/>
+            <w:tcBorders>
+              <w:top w:val="single" w:sz="4" w:space="0" w:color="000000" w:themeColor="text1"/>
+              <w:left w:val="single" w:sz="4" w:space="0" w:color="000000" w:themeColor="text1"/>
+              <w:bottom w:val="single" w:sz="4" w:space="0" w:color="000000" w:themeColor="text1"/>
+              <w:right w:val="single" w:sz="4" w:space="0" w:color="000000" w:themeColor="text1"/>
+            </w:tcBorders>
+            <w:shd w:val="clear" w:color="auto" w:fill="auto"/>
+          </w:tcPr>
+          <w:p/>
+        </w:tc>
+      </w:tr>
+      <w:tr>
+        <w:tc>
+          <w:tcPr>
+            <w:tcW w:w="1242" w:type="dxa"/>
+            <w:tcBorders>
+              <w:top w:val="single" w:sz="4" w:space="0" w:color="000000" w:themeColor="text1"/>
+              <w:left w:val="single" w:sz="4" w:space="0" w:color="000000" w:themeColor="text1"/>
+              <w:bottom w:val="single" w:sz="4" w:space="0" w:color="000000" w:themeColor="text1"/>
+            </w:tcBorders>
+            <w:shd w:val="clear" w:color="auto" w:fill="auto"/>
+          </w:tcPr>
+          <w:p>
+            <w:r>
+              <w:t>RN04</w:t>
+            </w:r>
+          </w:p>
+        </w:tc>
+        <w:tc>
+          <w:tcPr>
+            <w:tcW w:w="5163" w:type="dxa"/>
+            <w:tcBorders>
+              <w:top w:val="single" w:sz="4" w:space="0" w:color="000000" w:themeColor="text1"/>
+              <w:left w:val="single" w:sz="4" w:space="0" w:color="000000" w:themeColor="text1"/>
+              <w:bottom w:val="single" w:sz="4" w:space="0" w:color="000000" w:themeColor="text1"/>
+            </w:tcBorders>
+            <w:shd w:val="clear" w:color="auto" w:fill="auto"/>
+          </w:tcPr>
+          <w:p>
+            <w:pPr>
+              <w:jc w:val="both"/>
+            </w:pPr>
+          </w:p>
+        </w:tc>
+        <w:tc>
+          <w:tcPr>
+            <w:tcW w:w="2902" w:type="dxa"/>
+            <w:tcBorders>
+              <w:top w:val="single" w:sz="4" w:space="0" w:color="000000" w:themeColor="text1"/>
+              <w:left w:val="single" w:sz="4" w:space="0" w:color="000000" w:themeColor="text1"/>
+              <w:bottom w:val="single" w:sz="4" w:space="0" w:color="000000" w:themeColor="text1"/>
+              <w:right w:val="single" w:sz="4" w:space="0" w:color="000000" w:themeColor="text1"/>
+            </w:tcBorders>
+            <w:shd w:val="clear" w:color="auto" w:fill="auto"/>
+          </w:tcPr>
+          <w:p/>
+        </w:tc>
+      </w:tr>
     </w:tbl>
     <w:p>
       <w:pPr>
@@ -10452,6 +11442,7 @@
               </w:rPr>
             </w:pPr>
             <w:r>
+              <w:lastRenderedPageBreak/>
               <w:t xml:space="preserve">Usuário – deseja consultar, </w:t>
             </w:r>
             <w:r>
@@ -10503,7 +11494,6 @@
               <w:jc w:val="both"/>
             </w:pPr>
             <w:r>
-              <w:lastRenderedPageBreak/>
               <w:t xml:space="preserve">Para as operações de alteração e exclusão o </w:t>
             </w:r>
             <w:r>
@@ -11032,6 +12022,7 @@
               </w:rPr>
             </w:pPr>
             <w:r>
+              <w:lastRenderedPageBreak/>
               <w:t>Usuár</w:t>
             </w:r>
             <w:r>
@@ -11083,7 +12074,6 @@
               </w:rPr>
             </w:pPr>
             <w:r>
-              <w:lastRenderedPageBreak/>
               <w:t>Após a compra será</w:t>
             </w:r>
             <w:r>
@@ -11810,6 +12800,96 @@
     </w:lvl>
   </w:abstractNum>
   <w:abstractNum w:abstractNumId="4">
+    <w:nsid w:val="6A700FF5"/>
+    <w:multiLevelType w:val="hybridMultilevel"/>
+    <w:tmpl w:val="3D50ACA6"/>
+    <w:lvl w:ilvl="0" w:tplc="94E20A80">
+      <w:start w:val="3"/>
+      <w:numFmt w:val="decimal"/>
+      <w:lvlText w:val="%1."/>
+      <w:lvlJc w:val="left"/>
+      <w:pPr>
+        <w:ind w:left="1065" w:hanging="360"/>
+      </w:pPr>
+      <w:rPr>
+        <w:rFonts w:hint="default"/>
+        <w:i/>
+      </w:rPr>
+    </w:lvl>
+    <w:lvl w:ilvl="1" w:tplc="04160019" w:tentative="1">
+      <w:start w:val="1"/>
+      <w:numFmt w:val="lowerLetter"/>
+      <w:lvlText w:val="%2."/>
+      <w:lvlJc w:val="left"/>
+      <w:pPr>
+        <w:ind w:left="1785" w:hanging="360"/>
+      </w:pPr>
+    </w:lvl>
+    <w:lvl w:ilvl="2" w:tplc="0416001B" w:tentative="1">
+      <w:start w:val="1"/>
+      <w:numFmt w:val="lowerRoman"/>
+      <w:lvlText w:val="%3."/>
+      <w:lvlJc w:val="right"/>
+      <w:pPr>
+        <w:ind w:left="2505" w:hanging="180"/>
+      </w:pPr>
+    </w:lvl>
+    <w:lvl w:ilvl="3" w:tplc="0416000F" w:tentative="1">
+      <w:start w:val="1"/>
+      <w:numFmt w:val="decimal"/>
+      <w:lvlText w:val="%4."/>
+      <w:lvlJc w:val="left"/>
+      <w:pPr>
+        <w:ind w:left="3225" w:hanging="360"/>
+      </w:pPr>
+    </w:lvl>
+    <w:lvl w:ilvl="4" w:tplc="04160019" w:tentative="1">
+      <w:start w:val="1"/>
+      <w:numFmt w:val="lowerLetter"/>
+      <w:lvlText w:val="%5."/>
+      <w:lvlJc w:val="left"/>
+      <w:pPr>
+        <w:ind w:left="3945" w:hanging="360"/>
+      </w:pPr>
+    </w:lvl>
+    <w:lvl w:ilvl="5" w:tplc="0416001B" w:tentative="1">
+      <w:start w:val="1"/>
+      <w:numFmt w:val="lowerRoman"/>
+      <w:lvlText w:val="%6."/>
+      <w:lvlJc w:val="right"/>
+      <w:pPr>
+        <w:ind w:left="4665" w:hanging="180"/>
+      </w:pPr>
+    </w:lvl>
+    <w:lvl w:ilvl="6" w:tplc="0416000F" w:tentative="1">
+      <w:start w:val="1"/>
+      <w:numFmt w:val="decimal"/>
+      <w:lvlText w:val="%7."/>
+      <w:lvlJc w:val="left"/>
+      <w:pPr>
+        <w:ind w:left="5385" w:hanging="360"/>
+      </w:pPr>
+    </w:lvl>
+    <w:lvl w:ilvl="7" w:tplc="04160019" w:tentative="1">
+      <w:start w:val="1"/>
+      <w:numFmt w:val="lowerLetter"/>
+      <w:lvlText w:val="%8."/>
+      <w:lvlJc w:val="left"/>
+      <w:pPr>
+        <w:ind w:left="6105" w:hanging="360"/>
+      </w:pPr>
+    </w:lvl>
+    <w:lvl w:ilvl="8" w:tplc="0416001B" w:tentative="1">
+      <w:start w:val="1"/>
+      <w:numFmt w:val="lowerRoman"/>
+      <w:lvlText w:val="%9."/>
+      <w:lvlJc w:val="right"/>
+      <w:pPr>
+        <w:ind w:left="6825" w:hanging="180"/>
+      </w:pPr>
+    </w:lvl>
+  </w:abstractNum>
+  <w:abstractNum w:abstractNumId="5">
     <w:nsid w:val="6BCA73E6"/>
     <w:multiLevelType w:val="hybridMultilevel"/>
     <w:tmpl w:val="172C5114"/>
@@ -11892,6 +12972,96 @@
       <w:lvlJc w:val="right"/>
       <w:pPr>
         <w:ind w:left="6480" w:hanging="180"/>
+      </w:pPr>
+    </w:lvl>
+  </w:abstractNum>
+  <w:abstractNum w:abstractNumId="6">
+    <w:nsid w:val="77E84FFB"/>
+    <w:multiLevelType w:val="hybridMultilevel"/>
+    <w:tmpl w:val="DC1CA882"/>
+    <w:lvl w:ilvl="0" w:tplc="7910D45E">
+      <w:start w:val="4"/>
+      <w:numFmt w:val="decimal"/>
+      <w:lvlText w:val="%1."/>
+      <w:lvlJc w:val="left"/>
+      <w:pPr>
+        <w:ind w:left="1065" w:hanging="360"/>
+      </w:pPr>
+      <w:rPr>
+        <w:rFonts w:hint="default"/>
+        <w:i/>
+      </w:rPr>
+    </w:lvl>
+    <w:lvl w:ilvl="1" w:tplc="04160019" w:tentative="1">
+      <w:start w:val="1"/>
+      <w:numFmt w:val="lowerLetter"/>
+      <w:lvlText w:val="%2."/>
+      <w:lvlJc w:val="left"/>
+      <w:pPr>
+        <w:ind w:left="1785" w:hanging="360"/>
+      </w:pPr>
+    </w:lvl>
+    <w:lvl w:ilvl="2" w:tplc="0416001B" w:tentative="1">
+      <w:start w:val="1"/>
+      <w:numFmt w:val="lowerRoman"/>
+      <w:lvlText w:val="%3."/>
+      <w:lvlJc w:val="right"/>
+      <w:pPr>
+        <w:ind w:left="2505" w:hanging="180"/>
+      </w:pPr>
+    </w:lvl>
+    <w:lvl w:ilvl="3" w:tplc="0416000F" w:tentative="1">
+      <w:start w:val="1"/>
+      <w:numFmt w:val="decimal"/>
+      <w:lvlText w:val="%4."/>
+      <w:lvlJc w:val="left"/>
+      <w:pPr>
+        <w:ind w:left="3225" w:hanging="360"/>
+      </w:pPr>
+    </w:lvl>
+    <w:lvl w:ilvl="4" w:tplc="04160019" w:tentative="1">
+      <w:start w:val="1"/>
+      <w:numFmt w:val="lowerLetter"/>
+      <w:lvlText w:val="%5."/>
+      <w:lvlJc w:val="left"/>
+      <w:pPr>
+        <w:ind w:left="3945" w:hanging="360"/>
+      </w:pPr>
+    </w:lvl>
+    <w:lvl w:ilvl="5" w:tplc="0416001B" w:tentative="1">
+      <w:start w:val="1"/>
+      <w:numFmt w:val="lowerRoman"/>
+      <w:lvlText w:val="%6."/>
+      <w:lvlJc w:val="right"/>
+      <w:pPr>
+        <w:ind w:left="4665" w:hanging="180"/>
+      </w:pPr>
+    </w:lvl>
+    <w:lvl w:ilvl="6" w:tplc="0416000F" w:tentative="1">
+      <w:start w:val="1"/>
+      <w:numFmt w:val="decimal"/>
+      <w:lvlText w:val="%7."/>
+      <w:lvlJc w:val="left"/>
+      <w:pPr>
+        <w:ind w:left="5385" w:hanging="360"/>
+      </w:pPr>
+    </w:lvl>
+    <w:lvl w:ilvl="7" w:tplc="04160019" w:tentative="1">
+      <w:start w:val="1"/>
+      <w:numFmt w:val="lowerLetter"/>
+      <w:lvlText w:val="%8."/>
+      <w:lvlJc w:val="left"/>
+      <w:pPr>
+        <w:ind w:left="6105" w:hanging="360"/>
+      </w:pPr>
+    </w:lvl>
+    <w:lvl w:ilvl="8" w:tplc="0416001B" w:tentative="1">
+      <w:start w:val="1"/>
+      <w:numFmt w:val="lowerRoman"/>
+      <w:lvlText w:val="%9."/>
+      <w:lvlJc w:val="right"/>
+      <w:pPr>
+        <w:ind w:left="6825" w:hanging="180"/>
       </w:pPr>
     </w:lvl>
   </w:abstractNum>
@@ -11905,10 +13075,16 @@
     <w:abstractNumId w:val="2"/>
   </w:num>
   <w:num w:numId="4">
-    <w:abstractNumId w:val="4"/>
+    <w:abstractNumId w:val="5"/>
   </w:num>
   <w:num w:numId="5">
     <w:abstractNumId w:val="3"/>
+  </w:num>
+  <w:num w:numId="6">
+    <w:abstractNumId w:val="6"/>
+  </w:num>
+  <w:num w:numId="7">
+    <w:abstractNumId w:val="4"/>
   </w:num>
 </w:numbering>
 </file>
@@ -13997,7 +15173,7 @@
 </file>
 
 <file path=customXml/itemProps1.xml><?xml version="1.0" encoding="utf-8"?>
-<ds:datastoreItem xmlns:ds="http://schemas.openxmlformats.org/officeDocument/2006/customXml" ds:itemID="{8D455E32-E7D0-46F4-9611-5D118A2EDD30}">
+<ds:datastoreItem xmlns:ds="http://schemas.openxmlformats.org/officeDocument/2006/customXml" ds:itemID="{B6513204-BA9C-4C35-8020-7E6F89516ED0}">
   <ds:schemaRefs>
     <ds:schemaRef ds:uri="http://schemas.openxmlformats.org/officeDocument/2006/bibliography"/>
   </ds:schemaRefs>

</xml_diff>